<commit_message>
cleaned up the directory
click maze to run
arrowkeys to move
    up goes forward
    left/right turns you
get to the red turtle
</commit_message>
<xml_diff>
--- a/Report.docx
+++ b/Report.docx
@@ -369,19 +369,23 @@
           <w:ilvl w:val="0"/>
           <w:numId w:val="4"/>
         </w:numPr>
-        <w:rPr>
-          <w:rFonts w:ascii="Times New Roman" w:hAnsi="Times New Roman" w:cs="Times New Roman"/>
-          <w:sz w:val="24"/>
-          <w:szCs w:val="24"/>
-        </w:rPr>
-      </w:pPr>
-      <w:r>
-        <w:rPr>
-          <w:rFonts w:cs="Times New Roman" w:ascii="Times New Roman" w:hAnsi="Times New Roman"/>
-          <w:sz w:val="24"/>
-          <w:szCs w:val="24"/>
-        </w:rPr>
-        <w:t>Anyone with a computer.</w:t>
+        <w:rPr/>
+      </w:pPr>
+      <w:r>
+        <w:rPr>
+          <w:rFonts w:cs="Times New Roman" w:ascii="Times New Roman" w:hAnsi="Times New Roman"/>
+          <w:sz w:val="24"/>
+          <w:szCs w:val="24"/>
+        </w:rPr>
+        <w:t xml:space="preserve">Anyone with a computer. </w:t>
+      </w:r>
+      <w:r>
+        <w:rPr>
+          <w:rFonts w:cs="Times New Roman" w:ascii="Times New Roman" w:hAnsi="Times New Roman"/>
+          <w:sz w:val="24"/>
+          <w:szCs w:val="24"/>
+        </w:rPr>
+        <w:t>Young kids will enjoy it as its simple to play and understand. Also turtles.</w:t>
       </w:r>
     </w:p>
     <w:p>
@@ -448,7 +452,7 @@
           <w:szCs w:val="24"/>
         </w:rPr>
         <w:drawing>
-          <wp:inline distT="0" distB="9525" distL="0" distR="9525">
+          <wp:inline distT="0" distB="0" distL="0" distR="0">
             <wp:extent cx="5934075" cy="4714875"/>
             <wp:effectExtent l="0" t="0" r="0" b="0"/>
             <wp:docPr id="1" name="Picture 7" descr=""/>
@@ -498,7 +502,7 @@
       <w:r>
         <w:rPr/>
         <w:drawing>
-          <wp:inline distT="0" distB="9525" distL="0" distR="0">
+          <wp:inline distT="0" distB="0" distL="0" distR="0">
             <wp:extent cx="4667250" cy="3781425"/>
             <wp:effectExtent l="0" t="0" r="0" b="0"/>
             <wp:docPr id="2" name="Picture 5" descr=""/>
@@ -554,7 +558,7 @@
           <v:shape id="ole_rId4" style="width:398.05pt;height:255.4pt" o:ole="">
             <v:imagedata r:id="rId5" o:title=""/>
           </v:shape>
-          <o:OLEObject Type="Embed" ProgID="Package" ShapeID="ole_rId4" DrawAspect="Icon" ObjectID="_1401502895" r:id="rId4"/>
+          <o:OLEObject Type="Embed" ProgID="Package" ShapeID="ole_rId4" DrawAspect="Icon" ObjectID="_154593524" r:id="rId4"/>
         </w:object>
       </w:r>
       <w:r>
@@ -564,7 +568,7 @@
           <w:szCs w:val="24"/>
         </w:rPr>
         <w:drawing>
-          <wp:inline distT="0" distB="9525" distL="0" distR="9525">
+          <wp:inline distT="0" distB="0" distL="0" distR="0">
             <wp:extent cx="4752975" cy="4676775"/>
             <wp:effectExtent l="0" t="0" r="0" b="0"/>
             <wp:docPr id="3" name="Picture 1" descr=""/>
@@ -659,7 +663,7 @@
       <w:r>
         <w:rPr/>
         <w:drawing>
-          <wp:inline distT="0" distB="9525" distL="0" distR="9525">
+          <wp:inline distT="0" distB="0" distL="0" distR="0">
             <wp:extent cx="5934075" cy="4714875"/>
             <wp:effectExtent l="0" t="0" r="0" b="0"/>
             <wp:docPr id="5" name="Picture 8" descr=""/>
@@ -1067,8 +1071,8 @@
         <w:rPr>
           <w:rStyle w:val="InternetLink"/>
           <w:sz w:val="24"/>
+          <w:szCs w:val="24"/>
           <w:highlight w:val="white"/>
-          <w:szCs w:val="24"/>
           <w:rFonts w:cs="Times New Roman" w:ascii="Times New Roman" w:hAnsi="Times New Roman"/>
         </w:rPr>
         <w:instrText> HYPERLINK "https://stackoverflow.com/questions/41204057/pygame-not-loading-png-after-making-exe-with-pyinstaller/41215253" \l "41215253"</w:instrText>
@@ -1077,8 +1081,8 @@
         <w:rPr>
           <w:rStyle w:val="InternetLink"/>
           <w:sz w:val="24"/>
+          <w:szCs w:val="24"/>
           <w:highlight w:val="white"/>
-          <w:szCs w:val="24"/>
           <w:rFonts w:cs="Times New Roman" w:ascii="Times New Roman" w:hAnsi="Times New Roman"/>
         </w:rPr>
         <w:fldChar w:fldCharType="separate"/>
@@ -1097,8 +1101,8 @@
         <w:rPr>
           <w:rStyle w:val="InternetLink"/>
           <w:sz w:val="24"/>
+          <w:szCs w:val="24"/>
           <w:highlight w:val="white"/>
-          <w:szCs w:val="24"/>
           <w:rFonts w:cs="Times New Roman" w:ascii="Times New Roman" w:hAnsi="Times New Roman"/>
         </w:rPr>
         <w:fldChar w:fldCharType="end"/>
@@ -1421,6 +1425,8 @@
       </w:pPr>
       <w:rPr>
         <w:rFonts w:ascii="Symbol" w:hAnsi="Symbol" w:cs="Symbol" w:hint="default"/>
+        <w:sz w:val="24"/>
+        <w:rFonts w:cs="Symbol"/>
       </w:rPr>
     </w:lvl>
     <w:lvl w:ilvl="1">
@@ -1446,6 +1452,7 @@
       </w:pPr>
       <w:rPr>
         <w:rFonts w:ascii="Wingdings" w:hAnsi="Wingdings" w:cs="Wingdings" w:hint="default"/>
+        <w:rFonts w:cs="Wingdings"/>
       </w:rPr>
     </w:lvl>
     <w:lvl w:ilvl="3">
@@ -1458,6 +1465,7 @@
       </w:pPr>
       <w:rPr>
         <w:rFonts w:ascii="Symbol" w:hAnsi="Symbol" w:cs="Symbol" w:hint="default"/>
+        <w:rFonts w:cs="Symbol"/>
       </w:rPr>
     </w:lvl>
     <w:lvl w:ilvl="4">
@@ -1483,6 +1491,7 @@
       </w:pPr>
       <w:rPr>
         <w:rFonts w:ascii="Wingdings" w:hAnsi="Wingdings" w:cs="Wingdings" w:hint="default"/>
+        <w:rFonts w:cs="Wingdings"/>
       </w:rPr>
     </w:lvl>
     <w:lvl w:ilvl="6">
@@ -1495,6 +1504,7 @@
       </w:pPr>
       <w:rPr>
         <w:rFonts w:ascii="Symbol" w:hAnsi="Symbol" w:cs="Symbol" w:hint="default"/>
+        <w:rFonts w:cs="Symbol"/>
       </w:rPr>
     </w:lvl>
     <w:lvl w:ilvl="7">
@@ -1520,6 +1530,7 @@
       </w:pPr>
       <w:rPr>
         <w:rFonts w:ascii="Wingdings" w:hAnsi="Wingdings" w:cs="Wingdings" w:hint="default"/>
+        <w:rFonts w:cs="Wingdings"/>
       </w:rPr>
     </w:lvl>
   </w:abstractNum>
@@ -1534,6 +1545,8 @@
       </w:pPr>
       <w:rPr>
         <w:rFonts w:ascii="Symbol" w:hAnsi="Symbol" w:cs="Symbol" w:hint="default"/>
+        <w:sz w:val="24"/>
+        <w:rFonts w:cs="Symbol"/>
       </w:rPr>
     </w:lvl>
     <w:lvl w:ilvl="1">
@@ -1559,6 +1572,7 @@
       </w:pPr>
       <w:rPr>
         <w:rFonts w:ascii="Wingdings" w:hAnsi="Wingdings" w:cs="Wingdings" w:hint="default"/>
+        <w:rFonts w:cs="Wingdings"/>
       </w:rPr>
     </w:lvl>
     <w:lvl w:ilvl="3">
@@ -1571,6 +1585,7 @@
       </w:pPr>
       <w:rPr>
         <w:rFonts w:ascii="Symbol" w:hAnsi="Symbol" w:cs="Symbol" w:hint="default"/>
+        <w:rFonts w:cs="Symbol"/>
       </w:rPr>
     </w:lvl>
     <w:lvl w:ilvl="4">
@@ -1596,6 +1611,7 @@
       </w:pPr>
       <w:rPr>
         <w:rFonts w:ascii="Wingdings" w:hAnsi="Wingdings" w:cs="Wingdings" w:hint="default"/>
+        <w:rFonts w:cs="Wingdings"/>
       </w:rPr>
     </w:lvl>
     <w:lvl w:ilvl="6">
@@ -1608,6 +1624,7 @@
       </w:pPr>
       <w:rPr>
         <w:rFonts w:ascii="Symbol" w:hAnsi="Symbol" w:cs="Symbol" w:hint="default"/>
+        <w:rFonts w:cs="Symbol"/>
       </w:rPr>
     </w:lvl>
     <w:lvl w:ilvl="7">
@@ -1633,6 +1650,7 @@
       </w:pPr>
       <w:rPr>
         <w:rFonts w:ascii="Wingdings" w:hAnsi="Wingdings" w:cs="Wingdings" w:hint="default"/>
+        <w:rFonts w:cs="Wingdings"/>
       </w:rPr>
     </w:lvl>
   </w:abstractNum>
@@ -1647,6 +1665,8 @@
       </w:pPr>
       <w:rPr>
         <w:rFonts w:ascii="Symbol" w:hAnsi="Symbol" w:cs="Symbol" w:hint="default"/>
+        <w:sz w:val="24"/>
+        <w:rFonts w:cs="Symbol"/>
       </w:rPr>
     </w:lvl>
     <w:lvl w:ilvl="1">
@@ -1672,6 +1692,7 @@
       </w:pPr>
       <w:rPr>
         <w:rFonts w:ascii="Wingdings" w:hAnsi="Wingdings" w:cs="Wingdings" w:hint="default"/>
+        <w:rFonts w:cs="Wingdings"/>
       </w:rPr>
     </w:lvl>
     <w:lvl w:ilvl="3">
@@ -1684,6 +1705,7 @@
       </w:pPr>
       <w:rPr>
         <w:rFonts w:ascii="Symbol" w:hAnsi="Symbol" w:cs="Symbol" w:hint="default"/>
+        <w:rFonts w:cs="Symbol"/>
       </w:rPr>
     </w:lvl>
     <w:lvl w:ilvl="4">
@@ -1709,6 +1731,7 @@
       </w:pPr>
       <w:rPr>
         <w:rFonts w:ascii="Wingdings" w:hAnsi="Wingdings" w:cs="Wingdings" w:hint="default"/>
+        <w:rFonts w:cs="Wingdings"/>
       </w:rPr>
     </w:lvl>
     <w:lvl w:ilvl="6">
@@ -1721,6 +1744,7 @@
       </w:pPr>
       <w:rPr>
         <w:rFonts w:ascii="Symbol" w:hAnsi="Symbol" w:cs="Symbol" w:hint="default"/>
+        <w:rFonts w:cs="Symbol"/>
       </w:rPr>
     </w:lvl>
     <w:lvl w:ilvl="7">
@@ -1746,6 +1770,7 @@
       </w:pPr>
       <w:rPr>
         <w:rFonts w:ascii="Wingdings" w:hAnsi="Wingdings" w:cs="Wingdings" w:hint="default"/>
+        <w:rFonts w:cs="Wingdings"/>
       </w:rPr>
     </w:lvl>
   </w:abstractNum>
@@ -1760,6 +1785,8 @@
       </w:pPr>
       <w:rPr>
         <w:rFonts w:ascii="Symbol" w:hAnsi="Symbol" w:cs="Symbol" w:hint="default"/>
+        <w:sz w:val="24"/>
+        <w:rFonts w:cs="Symbol"/>
       </w:rPr>
     </w:lvl>
     <w:lvl w:ilvl="1">
@@ -1785,6 +1812,7 @@
       </w:pPr>
       <w:rPr>
         <w:rFonts w:ascii="Wingdings" w:hAnsi="Wingdings" w:cs="Wingdings" w:hint="default"/>
+        <w:rFonts w:cs="Wingdings"/>
       </w:rPr>
     </w:lvl>
     <w:lvl w:ilvl="3">
@@ -1797,6 +1825,7 @@
       </w:pPr>
       <w:rPr>
         <w:rFonts w:ascii="Symbol" w:hAnsi="Symbol" w:cs="Symbol" w:hint="default"/>
+        <w:rFonts w:cs="Symbol"/>
       </w:rPr>
     </w:lvl>
     <w:lvl w:ilvl="4">
@@ -1822,6 +1851,7 @@
       </w:pPr>
       <w:rPr>
         <w:rFonts w:ascii="Wingdings" w:hAnsi="Wingdings" w:cs="Wingdings" w:hint="default"/>
+        <w:rFonts w:cs="Wingdings"/>
       </w:rPr>
     </w:lvl>
     <w:lvl w:ilvl="6">
@@ -1834,6 +1864,7 @@
       </w:pPr>
       <w:rPr>
         <w:rFonts w:ascii="Symbol" w:hAnsi="Symbol" w:cs="Symbol" w:hint="default"/>
+        <w:rFonts w:cs="Symbol"/>
       </w:rPr>
     </w:lvl>
     <w:lvl w:ilvl="7">
@@ -1859,6 +1890,7 @@
       </w:pPr>
       <w:rPr>
         <w:rFonts w:ascii="Wingdings" w:hAnsi="Wingdings" w:cs="Wingdings" w:hint="default"/>
+        <w:rFonts w:cs="Wingdings"/>
       </w:rPr>
     </w:lvl>
   </w:abstractNum>
@@ -1873,6 +1905,8 @@
       </w:pPr>
       <w:rPr>
         <w:rFonts w:ascii="Symbol" w:hAnsi="Symbol" w:cs="Symbol" w:hint="default"/>
+        <w:sz w:val="24"/>
+        <w:rFonts w:cs="Symbol"/>
       </w:rPr>
     </w:lvl>
     <w:lvl w:ilvl="1">
@@ -1899,6 +1933,7 @@
       </w:pPr>
       <w:rPr>
         <w:rFonts w:ascii="Wingdings" w:hAnsi="Wingdings" w:cs="Wingdings" w:hint="default"/>
+        <w:rFonts w:cs="Wingdings"/>
       </w:rPr>
     </w:lvl>
     <w:lvl w:ilvl="3">
@@ -1911,6 +1946,7 @@
       </w:pPr>
       <w:rPr>
         <w:rFonts w:ascii="Symbol" w:hAnsi="Symbol" w:cs="Symbol" w:hint="default"/>
+        <w:rFonts w:cs="Symbol"/>
       </w:rPr>
     </w:lvl>
     <w:lvl w:ilvl="4">
@@ -1936,6 +1972,7 @@
       </w:pPr>
       <w:rPr>
         <w:rFonts w:ascii="Wingdings" w:hAnsi="Wingdings" w:cs="Wingdings" w:hint="default"/>
+        <w:rFonts w:cs="Wingdings"/>
       </w:rPr>
     </w:lvl>
     <w:lvl w:ilvl="6">
@@ -1948,6 +1985,7 @@
       </w:pPr>
       <w:rPr>
         <w:rFonts w:ascii="Symbol" w:hAnsi="Symbol" w:cs="Symbol" w:hint="default"/>
+        <w:rFonts w:cs="Symbol"/>
       </w:rPr>
     </w:lvl>
     <w:lvl w:ilvl="7">
@@ -1973,6 +2011,7 @@
       </w:pPr>
       <w:rPr>
         <w:rFonts w:ascii="Wingdings" w:hAnsi="Wingdings" w:cs="Wingdings" w:hint="default"/>
+        <w:rFonts w:cs="Wingdings"/>
       </w:rPr>
     </w:lvl>
   </w:abstractNum>
@@ -2095,7 +2134,6 @@
     <w:rPrDefault>
       <w:rPr>
         <w:rFonts w:ascii="Calibri" w:hAnsi="Calibri" w:eastAsia="Calibri" w:cs="" w:asciiTheme="minorHAnsi" w:cstheme="minorBidi" w:eastAsiaTheme="minorHAnsi" w:hAnsiTheme="minorHAnsi"/>
-        <w:sz w:val="22"/>
         <w:szCs w:val="22"/>
         <w:lang w:val="en-US" w:eastAsia="en-US" w:bidi="ar-SA"/>
       </w:rPr>
@@ -2481,7 +2519,7 @@
     </w:pPr>
     <w:rPr>
       <w:rFonts w:ascii="Calibri" w:hAnsi="Calibri" w:eastAsia="Calibri" w:cs="" w:asciiTheme="minorHAnsi" w:cstheme="minorBidi" w:eastAsiaTheme="minorHAnsi" w:hAnsiTheme="minorHAnsi"/>
-      <w:color w:val="auto"/>
+      <w:color w:val="00000A"/>
       <w:kern w:val="0"/>
       <w:sz w:val="22"/>
       <w:szCs w:val="22"/>
@@ -2745,6 +2783,346 @@
   </w:style>
   <w:style w:type="character" w:styleId="ListLabel29">
     <w:name w:val="ListLabel 29"/>
+    <w:qFormat/>
+    <w:rPr>
+      <w:rFonts w:ascii="Times New Roman" w:hAnsi="Times New Roman" w:cs="Times New Roman"/>
+      <w:sz w:val="24"/>
+      <w:szCs w:val="24"/>
+    </w:rPr>
+  </w:style>
+  <w:style w:type="character" w:styleId="ListLabel30">
+    <w:name w:val="ListLabel 30"/>
+    <w:qFormat/>
+    <w:rPr>
+      <w:rFonts w:ascii="Times New Roman" w:hAnsi="Times New Roman" w:cs="Symbol"/>
+      <w:sz w:val="24"/>
+    </w:rPr>
+  </w:style>
+  <w:style w:type="character" w:styleId="ListLabel31">
+    <w:name w:val="ListLabel 31"/>
+    <w:qFormat/>
+    <w:rPr>
+      <w:rFonts w:cs="Courier New"/>
+    </w:rPr>
+  </w:style>
+  <w:style w:type="character" w:styleId="ListLabel32">
+    <w:name w:val="ListLabel 32"/>
+    <w:qFormat/>
+    <w:rPr>
+      <w:rFonts w:cs="Wingdings"/>
+    </w:rPr>
+  </w:style>
+  <w:style w:type="character" w:styleId="ListLabel33">
+    <w:name w:val="ListLabel 33"/>
+    <w:qFormat/>
+    <w:rPr>
+      <w:rFonts w:cs="Symbol"/>
+    </w:rPr>
+  </w:style>
+  <w:style w:type="character" w:styleId="ListLabel34">
+    <w:name w:val="ListLabel 34"/>
+    <w:qFormat/>
+    <w:rPr>
+      <w:rFonts w:cs="Courier New"/>
+    </w:rPr>
+  </w:style>
+  <w:style w:type="character" w:styleId="ListLabel35">
+    <w:name w:val="ListLabel 35"/>
+    <w:qFormat/>
+    <w:rPr>
+      <w:rFonts w:cs="Wingdings"/>
+    </w:rPr>
+  </w:style>
+  <w:style w:type="character" w:styleId="ListLabel36">
+    <w:name w:val="ListLabel 36"/>
+    <w:qFormat/>
+    <w:rPr>
+      <w:rFonts w:cs="Symbol"/>
+    </w:rPr>
+  </w:style>
+  <w:style w:type="character" w:styleId="ListLabel37">
+    <w:name w:val="ListLabel 37"/>
+    <w:qFormat/>
+    <w:rPr>
+      <w:rFonts w:cs="Courier New"/>
+    </w:rPr>
+  </w:style>
+  <w:style w:type="character" w:styleId="ListLabel38">
+    <w:name w:val="ListLabel 38"/>
+    <w:qFormat/>
+    <w:rPr>
+      <w:rFonts w:cs="Wingdings"/>
+    </w:rPr>
+  </w:style>
+  <w:style w:type="character" w:styleId="ListLabel39">
+    <w:name w:val="ListLabel 39"/>
+    <w:qFormat/>
+    <w:rPr>
+      <w:rFonts w:ascii="Times New Roman" w:hAnsi="Times New Roman" w:cs="Symbol"/>
+      <w:sz w:val="24"/>
+    </w:rPr>
+  </w:style>
+  <w:style w:type="character" w:styleId="ListLabel40">
+    <w:name w:val="ListLabel 40"/>
+    <w:qFormat/>
+    <w:rPr>
+      <w:rFonts w:cs="Courier New"/>
+    </w:rPr>
+  </w:style>
+  <w:style w:type="character" w:styleId="ListLabel41">
+    <w:name w:val="ListLabel 41"/>
+    <w:qFormat/>
+    <w:rPr>
+      <w:rFonts w:cs="Wingdings"/>
+    </w:rPr>
+  </w:style>
+  <w:style w:type="character" w:styleId="ListLabel42">
+    <w:name w:val="ListLabel 42"/>
+    <w:qFormat/>
+    <w:rPr>
+      <w:rFonts w:cs="Symbol"/>
+    </w:rPr>
+  </w:style>
+  <w:style w:type="character" w:styleId="ListLabel43">
+    <w:name w:val="ListLabel 43"/>
+    <w:qFormat/>
+    <w:rPr>
+      <w:rFonts w:cs="Courier New"/>
+    </w:rPr>
+  </w:style>
+  <w:style w:type="character" w:styleId="ListLabel44">
+    <w:name w:val="ListLabel 44"/>
+    <w:qFormat/>
+    <w:rPr>
+      <w:rFonts w:cs="Wingdings"/>
+    </w:rPr>
+  </w:style>
+  <w:style w:type="character" w:styleId="ListLabel45">
+    <w:name w:val="ListLabel 45"/>
+    <w:qFormat/>
+    <w:rPr>
+      <w:rFonts w:cs="Symbol"/>
+    </w:rPr>
+  </w:style>
+  <w:style w:type="character" w:styleId="ListLabel46">
+    <w:name w:val="ListLabel 46"/>
+    <w:qFormat/>
+    <w:rPr>
+      <w:rFonts w:cs="Courier New"/>
+    </w:rPr>
+  </w:style>
+  <w:style w:type="character" w:styleId="ListLabel47">
+    <w:name w:val="ListLabel 47"/>
+    <w:qFormat/>
+    <w:rPr>
+      <w:rFonts w:cs="Wingdings"/>
+    </w:rPr>
+  </w:style>
+  <w:style w:type="character" w:styleId="ListLabel48">
+    <w:name w:val="ListLabel 48"/>
+    <w:qFormat/>
+    <w:rPr>
+      <w:rFonts w:ascii="Times New Roman" w:hAnsi="Times New Roman" w:cs="Symbol"/>
+      <w:sz w:val="24"/>
+    </w:rPr>
+  </w:style>
+  <w:style w:type="character" w:styleId="ListLabel49">
+    <w:name w:val="ListLabel 49"/>
+    <w:qFormat/>
+    <w:rPr>
+      <w:rFonts w:cs="Courier New"/>
+    </w:rPr>
+  </w:style>
+  <w:style w:type="character" w:styleId="ListLabel50">
+    <w:name w:val="ListLabel 50"/>
+    <w:qFormat/>
+    <w:rPr>
+      <w:rFonts w:cs="Wingdings"/>
+    </w:rPr>
+  </w:style>
+  <w:style w:type="character" w:styleId="ListLabel51">
+    <w:name w:val="ListLabel 51"/>
+    <w:qFormat/>
+    <w:rPr>
+      <w:rFonts w:cs="Symbol"/>
+    </w:rPr>
+  </w:style>
+  <w:style w:type="character" w:styleId="ListLabel52">
+    <w:name w:val="ListLabel 52"/>
+    <w:qFormat/>
+    <w:rPr>
+      <w:rFonts w:cs="Courier New"/>
+    </w:rPr>
+  </w:style>
+  <w:style w:type="character" w:styleId="ListLabel53">
+    <w:name w:val="ListLabel 53"/>
+    <w:qFormat/>
+    <w:rPr>
+      <w:rFonts w:cs="Wingdings"/>
+    </w:rPr>
+  </w:style>
+  <w:style w:type="character" w:styleId="ListLabel54">
+    <w:name w:val="ListLabel 54"/>
+    <w:qFormat/>
+    <w:rPr>
+      <w:rFonts w:cs="Symbol"/>
+    </w:rPr>
+  </w:style>
+  <w:style w:type="character" w:styleId="ListLabel55">
+    <w:name w:val="ListLabel 55"/>
+    <w:qFormat/>
+    <w:rPr>
+      <w:rFonts w:cs="Courier New"/>
+    </w:rPr>
+  </w:style>
+  <w:style w:type="character" w:styleId="ListLabel56">
+    <w:name w:val="ListLabel 56"/>
+    <w:qFormat/>
+    <w:rPr>
+      <w:rFonts w:cs="Wingdings"/>
+    </w:rPr>
+  </w:style>
+  <w:style w:type="character" w:styleId="ListLabel57">
+    <w:name w:val="ListLabel 57"/>
+    <w:qFormat/>
+    <w:rPr>
+      <w:rFonts w:ascii="Times New Roman" w:hAnsi="Times New Roman" w:cs="Symbol"/>
+      <w:sz w:val="24"/>
+    </w:rPr>
+  </w:style>
+  <w:style w:type="character" w:styleId="ListLabel58">
+    <w:name w:val="ListLabel 58"/>
+    <w:qFormat/>
+    <w:rPr>
+      <w:rFonts w:cs="Courier New"/>
+    </w:rPr>
+  </w:style>
+  <w:style w:type="character" w:styleId="ListLabel59">
+    <w:name w:val="ListLabel 59"/>
+    <w:qFormat/>
+    <w:rPr>
+      <w:rFonts w:cs="Wingdings"/>
+    </w:rPr>
+  </w:style>
+  <w:style w:type="character" w:styleId="ListLabel60">
+    <w:name w:val="ListLabel 60"/>
+    <w:qFormat/>
+    <w:rPr>
+      <w:rFonts w:cs="Symbol"/>
+    </w:rPr>
+  </w:style>
+  <w:style w:type="character" w:styleId="ListLabel61">
+    <w:name w:val="ListLabel 61"/>
+    <w:qFormat/>
+    <w:rPr>
+      <w:rFonts w:cs="Courier New"/>
+    </w:rPr>
+  </w:style>
+  <w:style w:type="character" w:styleId="ListLabel62">
+    <w:name w:val="ListLabel 62"/>
+    <w:qFormat/>
+    <w:rPr>
+      <w:rFonts w:cs="Wingdings"/>
+    </w:rPr>
+  </w:style>
+  <w:style w:type="character" w:styleId="ListLabel63">
+    <w:name w:val="ListLabel 63"/>
+    <w:qFormat/>
+    <w:rPr>
+      <w:rFonts w:cs="Symbol"/>
+    </w:rPr>
+  </w:style>
+  <w:style w:type="character" w:styleId="ListLabel64">
+    <w:name w:val="ListLabel 64"/>
+    <w:qFormat/>
+    <w:rPr>
+      <w:rFonts w:cs="Courier New"/>
+    </w:rPr>
+  </w:style>
+  <w:style w:type="character" w:styleId="ListLabel65">
+    <w:name w:val="ListLabel 65"/>
+    <w:qFormat/>
+    <w:rPr>
+      <w:rFonts w:cs="Wingdings"/>
+    </w:rPr>
+  </w:style>
+  <w:style w:type="character" w:styleId="ListLabel66">
+    <w:name w:val="ListLabel 66"/>
+    <w:qFormat/>
+    <w:rPr>
+      <w:rFonts w:ascii="Times New Roman" w:hAnsi="Times New Roman" w:cs="Symbol"/>
+      <w:sz w:val="24"/>
+    </w:rPr>
+  </w:style>
+  <w:style w:type="character" w:styleId="ListLabel67">
+    <w:name w:val="ListLabel 67"/>
+    <w:qFormat/>
+    <w:rPr>
+      <w:rFonts w:cs="Courier New"/>
+      <w:sz w:val="24"/>
+    </w:rPr>
+  </w:style>
+  <w:style w:type="character" w:styleId="ListLabel68">
+    <w:name w:val="ListLabel 68"/>
+    <w:qFormat/>
+    <w:rPr>
+      <w:rFonts w:cs="Wingdings"/>
+    </w:rPr>
+  </w:style>
+  <w:style w:type="character" w:styleId="ListLabel69">
+    <w:name w:val="ListLabel 69"/>
+    <w:qFormat/>
+    <w:rPr>
+      <w:rFonts w:cs="Symbol"/>
+    </w:rPr>
+  </w:style>
+  <w:style w:type="character" w:styleId="ListLabel70">
+    <w:name w:val="ListLabel 70"/>
+    <w:qFormat/>
+    <w:rPr>
+      <w:rFonts w:cs="Courier New"/>
+    </w:rPr>
+  </w:style>
+  <w:style w:type="character" w:styleId="ListLabel71">
+    <w:name w:val="ListLabel 71"/>
+    <w:qFormat/>
+    <w:rPr>
+      <w:rFonts w:cs="Wingdings"/>
+    </w:rPr>
+  </w:style>
+  <w:style w:type="character" w:styleId="ListLabel72">
+    <w:name w:val="ListLabel 72"/>
+    <w:qFormat/>
+    <w:rPr>
+      <w:rFonts w:cs="Symbol"/>
+    </w:rPr>
+  </w:style>
+  <w:style w:type="character" w:styleId="ListLabel73">
+    <w:name w:val="ListLabel 73"/>
+    <w:qFormat/>
+    <w:rPr>
+      <w:rFonts w:cs="Courier New"/>
+    </w:rPr>
+  </w:style>
+  <w:style w:type="character" w:styleId="ListLabel74">
+    <w:name w:val="ListLabel 74"/>
+    <w:qFormat/>
+    <w:rPr>
+      <w:rFonts w:cs="Wingdings"/>
+    </w:rPr>
+  </w:style>
+  <w:style w:type="character" w:styleId="ListLabel75">
+    <w:name w:val="ListLabel 75"/>
+    <w:qFormat/>
+    <w:rPr>
+      <w:rFonts w:ascii="Times New Roman" w:hAnsi="Times New Roman" w:cs="Times New Roman"/>
+      <w:sz w:val="24"/>
+      <w:szCs w:val="24"/>
+      <w:highlight w:val="white"/>
+    </w:rPr>
+  </w:style>
+  <w:style w:type="character" w:styleId="ListLabel76">
+    <w:name w:val="ListLabel 76"/>
     <w:qFormat/>
     <w:rPr>
       <w:rFonts w:ascii="Times New Roman" w:hAnsi="Times New Roman" w:cs="Times New Roman"/>

</xml_diff>